<commit_message>
Protokoll update: meine cost functions
</commit_message>
<xml_diff>
--- a/pf/doku/Protokoll.docx
+++ b/pf/doku/Protokoll.docx
@@ -4,7 +4,7 @@
   <w:body>
     <w:p>
       <w:pPr>
-        <w:pStyle w:val="Titel"/>
+        <w:pStyle w:val="Title"/>
       </w:pPr>
       <w:r>
         <w:t>Medizinische Bildverarbeitung</w:t>
@@ -12,21 +12,40 @@
     </w:p>
     <w:p>
       <w:pPr>
-        <w:pStyle w:val="Titel"/>
+        <w:pStyle w:val="Title"/>
       </w:pPr>
       <w:r>
         <w:t>Übung 2</w:t>
       </w:r>
       <w:r>
-        <w:t xml:space="preserve"> – P</w:t>
-      </w:r>
-      <w:r>
-        <w:t>article Filters</w:t>
-      </w:r>
-    </w:p>
-    <w:p>
-      <w:pPr>
-        <w:pStyle w:val="berschrift1"/>
+        <w:t xml:space="preserve"> – </w:t>
+      </w:r>
+      <w:proofErr w:type="spellStart"/>
+      <w:r>
+        <w:t>P</w:t>
+      </w:r>
+      <w:r>
+        <w:t>article</w:t>
+      </w:r>
+      <w:proofErr w:type="spellEnd"/>
+      <w:r>
+        <w:t xml:space="preserve"> Filters</w:t>
+      </w:r>
+    </w:p>
+    <w:p/>
+    <w:p>
+      <w:pPr>
+        <w:pStyle w:val="Subtitle"/>
+        <w:jc w:val="center"/>
+      </w:pPr>
+      <w:r>
+        <w:t>Lucas Dobler, Daniel Gehrer</w:t>
+      </w:r>
+    </w:p>
+    <w:p/>
+    <w:p>
+      <w:pPr>
+        <w:pStyle w:val="Heading1"/>
       </w:pPr>
       <w:r>
         <w:t>Shape-Modell</w:t>
@@ -37,6 +56,10 @@
         <w:jc w:val="center"/>
       </w:pPr>
       <w:r>
+        <w:rPr>
+          <w:noProof/>
+          <w:lang w:eastAsia="de-AT"/>
+        </w:rPr>
         <w:drawing>
           <wp:inline distT="0" distB="0" distL="0" distR="0" wp14:anchorId="4BA14C12" wp14:editId="05F02E27">
             <wp:extent cx="4938178" cy="4495800"/>
@@ -83,7 +106,7 @@
     </w:p>
     <w:tbl>
       <w:tblPr>
-        <w:tblStyle w:val="Gitternetztabelle5dunkelAkzent6"/>
+        <w:tblStyle w:val="GridTable5Dark-Accent6"/>
         <w:tblW w:w="0" w:type="auto"/>
         <w:jc w:val="center"/>
         <w:tblLook w:val="04A0" w:firstRow="1" w:lastRow="0" w:firstColumn="1" w:lastColumn="0" w:noHBand="0" w:noVBand="1"/>
@@ -594,7 +617,7 @@
     <w:p/>
     <w:p>
       <w:pPr>
-        <w:pStyle w:val="berschrift1"/>
+        <w:pStyle w:val="Heading1"/>
       </w:pPr>
       <w:r>
         <w:lastRenderedPageBreak/>
@@ -608,6 +631,7 @@
       <w:r>
         <w:rPr>
           <w:noProof/>
+          <w:lang w:eastAsia="de-AT"/>
         </w:rPr>
         <w:drawing>
           <wp:inline distT="0" distB="0" distL="0" distR="0" wp14:anchorId="158CAB2B" wp14:editId="508F3D5A">
@@ -660,6 +684,7 @@
       <w:r>
         <w:rPr>
           <w:noProof/>
+          <w:lang w:eastAsia="de-AT"/>
         </w:rPr>
         <w:drawing>
           <wp:inline distT="0" distB="0" distL="0" distR="0" wp14:anchorId="79F3E5D6" wp14:editId="1CC53EE7">
@@ -712,6 +737,7 @@
       <w:r>
         <w:rPr>
           <w:noProof/>
+          <w:lang w:eastAsia="de-AT"/>
         </w:rPr>
         <w:drawing>
           <wp:inline distT="0" distB="0" distL="0" distR="0" wp14:anchorId="43F81945" wp14:editId="1FEE369F">
@@ -800,6 +826,7 @@
       <w:r>
         <w:t xml:space="preserve">ike Features des </w:t>
       </w:r>
+      <w:proofErr w:type="spellStart"/>
       <w:r>
         <w:rPr>
           <w:lang w:val="en-US"/>
@@ -812,13 +839,14 @@
         </w:rPr>
         <w:t>en</w:t>
       </w:r>
+      <w:proofErr w:type="spellEnd"/>
       <w:r>
         <w:t xml:space="preserve"> in y-Richtung</w:t>
       </w:r>
     </w:p>
     <w:p>
       <w:pPr>
-        <w:pStyle w:val="berschrift1"/>
+        <w:pStyle w:val="Heading1"/>
       </w:pPr>
       <w:r>
         <w:lastRenderedPageBreak/>
@@ -828,21 +856,35 @@
         <w:t>fi</w:t>
       </w:r>
       <w:r>
-        <w:t>kation &amp; Feature-Selection</w:t>
-      </w:r>
-    </w:p>
-    <w:p>
-      <w:pPr>
-        <w:pStyle w:val="berschrift2"/>
-      </w:pPr>
-      <w:r>
-        <w:t>Out-of-Bag Fehler</w:t>
+        <w:t>kation &amp; Feature-</w:t>
+      </w:r>
+      <w:proofErr w:type="spellStart"/>
+      <w:r>
+        <w:t>Selection</w:t>
+      </w:r>
+      <w:proofErr w:type="spellEnd"/>
+    </w:p>
+    <w:p>
+      <w:pPr>
+        <w:pStyle w:val="Heading2"/>
+      </w:pPr>
+      <w:r>
+        <w:t>Out-</w:t>
+      </w:r>
+      <w:proofErr w:type="spellStart"/>
+      <w:r>
+        <w:t>of</w:t>
+      </w:r>
+      <w:proofErr w:type="spellEnd"/>
+      <w:r>
+        <w:t>-Bag Fehler</w:t>
       </w:r>
     </w:p>
     <w:p>
       <w:r>
         <w:rPr>
           <w:noProof/>
+          <w:lang w:eastAsia="de-AT"/>
         </w:rPr>
         <w:drawing>
           <wp:inline distT="0" distB="0" distL="0" distR="0" wp14:anchorId="6D08CBE7" wp14:editId="0583515C">
@@ -903,6 +945,7 @@
       <w:r>
         <w:rPr>
           <w:noProof/>
+          <w:lang w:eastAsia="de-AT"/>
         </w:rPr>
         <w:drawing>
           <wp:inline distT="0" distB="0" distL="0" distR="0" wp14:anchorId="1DCAE928" wp14:editId="0C5F597C">
@@ -959,24 +1002,72 @@
     </w:p>
     <w:p>
       <w:r>
-        <w:t>Das Diagramm gibt das Maß für die Wichtigkeit jedes Features im Random Forrest an. Dabei auffällig ist, dass der x-Wert eine bedeutend größere Rolle spielt, als der y-Wert. Der Grau-Wert hingegen spielt eine signifikant unwichtigere Rolle. Des Weiteren ist auffällig, dass die haar-like features des x- und y-Gradienten bedeute</w:t>
-      </w:r>
-      <w:r>
-        <w:t>nder als die haar-like features der Gradientenstärke  und des Grau-Werts sind.</w:t>
-      </w:r>
-    </w:p>
-    <w:p>
-      <w:pPr>
-        <w:pStyle w:val="berschrift1"/>
+        <w:t xml:space="preserve">Das Diagramm gibt das Maß für die Wichtigkeit jedes Features im Random Forrest an. Dabei auffällig ist, dass der x-Wert eine bedeutend größere Rolle spielt, als der y-Wert. Der Grau-Wert hingegen spielt eine signifikant unwichtigere Rolle. Des Weiteren ist auffällig, dass die </w:t>
+      </w:r>
+      <w:proofErr w:type="spellStart"/>
+      <w:r>
+        <w:t>haar</w:t>
+      </w:r>
+      <w:proofErr w:type="spellEnd"/>
+      <w:r>
+        <w:t xml:space="preserve">-like </w:t>
+      </w:r>
+      <w:proofErr w:type="spellStart"/>
+      <w:r>
+        <w:t>features</w:t>
+      </w:r>
+      <w:proofErr w:type="spellEnd"/>
+      <w:r>
+        <w:t xml:space="preserve"> des x- und y-Gradienten bedeute</w:t>
+      </w:r>
+      <w:r>
+        <w:t xml:space="preserve">nder als die </w:t>
+      </w:r>
+      <w:proofErr w:type="spellStart"/>
+      <w:r>
+        <w:t>haar</w:t>
+      </w:r>
+      <w:proofErr w:type="spellEnd"/>
+      <w:r>
+        <w:t xml:space="preserve">-like </w:t>
+      </w:r>
+      <w:proofErr w:type="spellStart"/>
+      <w:r>
+        <w:t>features</w:t>
+      </w:r>
+      <w:proofErr w:type="spellEnd"/>
+      <w:r>
+        <w:t xml:space="preserve"> der </w:t>
+      </w:r>
+      <w:proofErr w:type="spellStart"/>
+      <w:r>
+        <w:t>Gradientenstärke</w:t>
+      </w:r>
+      <w:proofErr w:type="spellEnd"/>
+      <w:r>
+        <w:t xml:space="preserve">  und des Grau-Werts sind.</w:t>
+      </w:r>
+    </w:p>
+    <w:p>
+      <w:pPr>
+        <w:pStyle w:val="Heading1"/>
       </w:pPr>
       <w:r>
         <w:lastRenderedPageBreak/>
-        <w:t>Shape Particle Filters</w:t>
-      </w:r>
-    </w:p>
-    <w:p>
-      <w:pPr>
-        <w:pStyle w:val="berschrift2"/>
+        <w:t xml:space="preserve">Shape </w:t>
+      </w:r>
+      <w:proofErr w:type="spellStart"/>
+      <w:r>
+        <w:t>Particle</w:t>
+      </w:r>
+      <w:proofErr w:type="spellEnd"/>
+      <w:r>
+        <w:t xml:space="preserve"> Filters</w:t>
+      </w:r>
+    </w:p>
+    <w:p>
+      <w:pPr>
+        <w:pStyle w:val="Heading2"/>
       </w:pPr>
       <w:r>
         <w:t>Kostenfunktionen</w:t>
@@ -984,18 +1075,53 @@
     </w:p>
     <w:p>
       <w:pPr>
-        <w:pStyle w:val="berschrift3"/>
-      </w:pPr>
-      <w:r>
-        <w:t>Prediction Surrounding</w:t>
-      </w:r>
-    </w:p>
-    <w:p>
-      <w:r>
-        <w:t>Das Ergebnis der Prediction des TreeBaggers wird erweitert. Wird ‚Contour‘ vorhergesagt, ist der Wert 1. Wird ‚Background‘ vorhergesagt, ist der Wert 0. Nun wird im Umkreis von allen Feldern mit dem Wert 1 der Wert erhöht.</w:t>
-      </w:r>
-    </w:p>
-    <w:p>
+        <w:pStyle w:val="Heading3"/>
+      </w:pPr>
+      <w:proofErr w:type="spellStart"/>
+      <w:r>
+        <w:t>Prediction</w:t>
+      </w:r>
+      <w:proofErr w:type="spellEnd"/>
+      <w:r>
+        <w:t xml:space="preserve"> </w:t>
+      </w:r>
+      <w:proofErr w:type="spellStart"/>
+      <w:r>
+        <w:t>Surrounding</w:t>
+      </w:r>
+      <w:proofErr w:type="spellEnd"/>
+    </w:p>
+    <w:p>
+      <w:r>
+        <w:t xml:space="preserve">Das Ergebnis der </w:t>
+      </w:r>
+      <w:proofErr w:type="spellStart"/>
+      <w:r>
+        <w:t>Prediction</w:t>
+      </w:r>
+      <w:proofErr w:type="spellEnd"/>
+      <w:r>
+        <w:t xml:space="preserve"> des </w:t>
+      </w:r>
+      <w:proofErr w:type="spellStart"/>
+      <w:r>
+        <w:t>TreeBaggers</w:t>
+      </w:r>
+      <w:proofErr w:type="spellEnd"/>
+      <w:r>
+        <w:t xml:space="preserve"> wird erweitert. Wird ‚</w:t>
+      </w:r>
+      <w:proofErr w:type="spellStart"/>
+      <w:r>
+        <w:t>Contour</w:t>
+      </w:r>
+      <w:proofErr w:type="spellEnd"/>
+      <w:r>
+        <w:t>‘ vorhergesagt, ist der Wert 1. Wird ‚Background‘ vorhergesagt, ist der Wert 0. Nun wird im Umkreis von allen Feldern mit dem Wert 1 der Wert erhöht.</w:t>
+      </w:r>
+    </w:p>
+    <w:p>
+      <w:proofErr w:type="gramStart"/>
       <w:r>
         <w:t xml:space="preserve">Im </w:t>
       </w:r>
@@ -1009,10 +1135,17 @@
         <w:t xml:space="preserve">  </w:t>
       </w:r>
       <w:r>
-        <w:t>3-Pixel Umfeld wird der Wert jeweils um 0,18 erhöht.</w:t>
+        <w:t>3-Pixel</w:t>
+      </w:r>
+      <w:proofErr w:type="gramEnd"/>
+      <w:r>
+        <w:t xml:space="preserve"> Umfeld wird der Wert jeweils um 0,18 erhöht.</w:t>
       </w:r>
       <w:r>
         <w:br/>
+      </w:r>
+      <w:proofErr w:type="gramStart"/>
+      <w:r>
         <w:t xml:space="preserve">Im </w:t>
       </w:r>
       <w:r>
@@ -1025,16 +1158,25 @@
         <w:t xml:space="preserve">  </w:t>
       </w:r>
       <w:r>
-        <w:t>5-Pixel Umfeld wird der Wert jeweils um 0,08 erhöht.</w:t>
+        <w:t>5-Pixel</w:t>
+      </w:r>
+      <w:proofErr w:type="gramEnd"/>
+      <w:r>
+        <w:t xml:space="preserve"> Umfeld wird der Wert jeweils um 0,08 erhöht.</w:t>
       </w:r>
       <w:r>
         <w:br/>
       </w:r>
+      <w:proofErr w:type="gramStart"/>
       <w:r>
         <w:t>Im   7x  7</w:t>
       </w:r>
       <w:r>
-        <w:t>-Pixel Umfeld wird der Wert jeweil</w:t>
+        <w:t>-Pixel</w:t>
+      </w:r>
+      <w:proofErr w:type="gramEnd"/>
+      <w:r>
+        <w:t xml:space="preserve"> Umfeld wird der Wert jeweil</w:t>
       </w:r>
       <w:r>
         <w:t>s um 0,03 erhöht.</w:t>
@@ -1072,6 +1214,10 @@
         <w:jc w:val="center"/>
       </w:pPr>
       <w:r>
+        <w:rPr>
+          <w:noProof/>
+          <w:lang w:eastAsia="de-AT"/>
+        </w:rPr>
         <w:drawing>
           <wp:inline distT="0" distB="0" distL="0" distR="0" wp14:anchorId="22B781C1" wp14:editId="74F99A55">
             <wp:extent cx="3171600" cy="2505600"/>
@@ -1118,30 +1264,60 @@
     </w:p>
     <w:p>
       <w:pPr>
-        <w:pStyle w:val="berschrift3"/>
-      </w:pPr>
-      <w:r>
-        <w:t>Grow Prediction</w:t>
-      </w:r>
-    </w:p>
-    <w:p>
-      <w:r>
-        <w:t xml:space="preserve">Das Ergebnis der Prediction des TreeBaggers wird erweitert. Wird ‚Contour‘ vorhergesagt, </w:t>
-      </w:r>
-      <w:r>
-        <w:t>sind die Kosten als 0 definiert</w:t>
-      </w:r>
-      <w:r>
-        <w:t xml:space="preserve">. Wird ‚Background‘ vorhergesagt, </w:t>
-      </w:r>
-      <w:r>
-        <w:t>sind die Kosten als 1000 definiert</w:t>
-      </w:r>
-      <w:r>
-        <w:t xml:space="preserve">. </w:t>
-      </w:r>
-      <w:r>
-        <w:t>Nun wird jedes Pixel (aufsteigend nach den aktuellen Kosten) evaluiert.</w:t>
+        <w:pStyle w:val="Heading3"/>
+      </w:pPr>
+      <w:proofErr w:type="spellStart"/>
+      <w:r>
+        <w:t>Grow</w:t>
+      </w:r>
+      <w:proofErr w:type="spellEnd"/>
+      <w:r>
+        <w:t xml:space="preserve"> </w:t>
+      </w:r>
+      <w:proofErr w:type="spellStart"/>
+      <w:r>
+        <w:t>Prediction</w:t>
+      </w:r>
+      <w:proofErr w:type="spellEnd"/>
+    </w:p>
+    <w:p>
+      <w:r>
+        <w:t xml:space="preserve">Das Ergebnis der </w:t>
+      </w:r>
+      <w:proofErr w:type="spellStart"/>
+      <w:r>
+        <w:t>Prediction</w:t>
+      </w:r>
+      <w:proofErr w:type="spellEnd"/>
+      <w:r>
+        <w:t xml:space="preserve"> des </w:t>
+      </w:r>
+      <w:proofErr w:type="spellStart"/>
+      <w:r>
+        <w:t>TreeBaggers</w:t>
+      </w:r>
+      <w:proofErr w:type="spellEnd"/>
+      <w:r>
+        <w:t xml:space="preserve"> wird erweitert. Wird ‚</w:t>
+      </w:r>
+      <w:proofErr w:type="spellStart"/>
+      <w:r>
+        <w:t>Contour</w:t>
+      </w:r>
+      <w:proofErr w:type="spellEnd"/>
+      <w:r>
+        <w:t xml:space="preserve">‘ vorhergesagt, sind die Kosten als 0 definiert. Wird ‚Background‘ vorhergesagt, sind die Kosten als 1000 definiert. </w:t>
+      </w:r>
+      <w:r>
+        <w:t xml:space="preserve">Nun wird </w:t>
+      </w:r>
+      <w:proofErr w:type="gramStart"/>
+      <w:r>
+        <w:t>jedes</w:t>
+      </w:r>
+      <w:proofErr w:type="gramEnd"/>
+      <w:r>
+        <w:t xml:space="preserve"> Pixel (aufsteigend nach den aktuellen Kosten) evaluiert.</w:t>
       </w:r>
     </w:p>
     <w:p>
@@ -1154,7 +1330,15 @@
     </w:p>
     <w:p>
       <w:r>
-        <w:t>Die maximal möglichen Kosten für ein Pixel betragen 1000, Pixel die von TreeBagger vorhergesagt wurden, betragen 0</w:t>
+        <w:t xml:space="preserve">Die maximal möglichen Kosten für ein Pixel betragen 1000, Pixel die von </w:t>
+      </w:r>
+      <w:proofErr w:type="spellStart"/>
+      <w:r>
+        <w:t>TreeBagger</w:t>
+      </w:r>
+      <w:proofErr w:type="spellEnd"/>
+      <w:r>
+        <w:t xml:space="preserve"> vorhergesagt wurden, betragen 0</w:t>
       </w:r>
       <w:r>
         <w:t>. Die Kosten für das Shape ist die Summe aus allen Kosten auf denen ein Punkt des Shapes liegt. Liegt mindestens ein Punkt des Shapes außerhalb des Bildbereichs, werden Kosten der Distanz zwischen Bildrand und Punkt mit 10</w:t>
@@ -1172,13 +1356,11 @@
     <w:p>
       <w:pPr>
         <w:jc w:val="center"/>
-        <w:rPr>
-          <w:lang w:val="en-US"/>
-        </w:rPr>
-      </w:pPr>
-      <w:r>
-        <w:rPr>
-          <w:lang w:val="en-US"/>
+      </w:pPr>
+      <w:r>
+        <w:rPr>
+          <w:noProof/>
+          <w:lang w:eastAsia="de-AT"/>
         </w:rPr>
         <w:lastRenderedPageBreak/>
         <w:drawing>
@@ -1225,14 +1407,12 @@
         </w:drawing>
       </w:r>
       <w:r>
-        <w:rPr>
-          <w:lang w:val="en-US"/>
-        </w:rPr>
         <w:t xml:space="preserve">          </w:t>
       </w:r>
       <w:r>
         <w:rPr>
-          <w:lang w:val="en-US"/>
+          <w:noProof/>
+          <w:lang w:eastAsia="de-AT"/>
         </w:rPr>
         <w:drawing>
           <wp:inline distT="0" distB="0" distL="0" distR="0" wp14:anchorId="305F6595" wp14:editId="56C8E0FD">
@@ -1278,147 +1458,431 @@
         </w:drawing>
       </w:r>
       <w:r>
-        <w:rPr>
-          <w:lang w:val="en-US"/>
-        </w:rPr>
         <w:t>Auflösung: 200</w:t>
       </w:r>
       <w:r>
-        <w:rPr>
-          <w:lang w:val="en-US"/>
-        </w:rPr>
         <w:tab/>
       </w:r>
       <w:r>
-        <w:rPr>
-          <w:lang w:val="en-US"/>
-        </w:rPr>
         <w:tab/>
       </w:r>
       <w:r>
-        <w:rPr>
-          <w:lang w:val="en-US"/>
-        </w:rPr>
         <w:tab/>
       </w:r>
       <w:r>
-        <w:rPr>
-          <w:lang w:val="en-US"/>
-        </w:rPr>
         <w:tab/>
       </w:r>
       <w:r>
-        <w:rPr>
-          <w:lang w:val="en-US"/>
-        </w:rPr>
         <w:tab/>
       </w:r>
       <w:r>
-        <w:rPr>
-          <w:lang w:val="en-US"/>
-        </w:rPr>
         <w:tab/>
         <w:t>Auflösung: 2</w:t>
       </w:r>
       <w:r>
+        <w:t>0</w:t>
+      </w:r>
+    </w:p>
+    <w:p>
+      <w:pPr>
+        <w:pStyle w:val="Heading3"/>
+      </w:pPr>
+      <w:r>
+        <w:t xml:space="preserve">Landmark </w:t>
+      </w:r>
+      <w:proofErr w:type="spellStart"/>
+      <w:r>
+        <w:t>Profiles</w:t>
+      </w:r>
+      <w:proofErr w:type="spellEnd"/>
+    </w:p>
+    <w:p>
+      <w:pPr>
         <w:rPr>
           <w:lang w:val="en-US"/>
         </w:rPr>
-        <w:t>0</w:t>
-      </w:r>
-    </w:p>
-    <w:p>
-      <w:pPr>
-        <w:pStyle w:val="berschrift3"/>
+      </w:pPr>
+      <w:r>
+        <w:rPr>
+          <w:noProof/>
+          <w:lang w:eastAsia="de-AT"/>
+        </w:rPr>
+        <w:drawing>
+          <wp:anchor distT="0" distB="0" distL="114300" distR="114300" simplePos="0" relativeHeight="251658240" behindDoc="0" locked="0" layoutInCell="1" allowOverlap="1" wp14:anchorId="0BB9585A" wp14:editId="607F3030">
+            <wp:simplePos x="0" y="0"/>
+            <wp:positionH relativeFrom="column">
+              <wp:posOffset>3261995</wp:posOffset>
+            </wp:positionH>
+            <wp:positionV relativeFrom="paragraph">
+              <wp:posOffset>80645</wp:posOffset>
+            </wp:positionV>
+            <wp:extent cx="2454275" cy="2174240"/>
+            <wp:effectExtent l="0" t="0" r="3175" b="0"/>
+            <wp:wrapSquare wrapText="bothSides"/>
+            <wp:docPr id="12" name="Picture 12"/>
+            <wp:cNvGraphicFramePr>
+              <a:graphicFrameLocks xmlns:a="http://schemas.openxmlformats.org/drawingml/2006/main" noChangeAspect="1"/>
+            </wp:cNvGraphicFramePr>
+            <a:graphic xmlns:a="http://schemas.openxmlformats.org/drawingml/2006/main">
+              <a:graphicData uri="http://schemas.openxmlformats.org/drawingml/2006/picture">
+                <pic:pic xmlns:pic="http://schemas.openxmlformats.org/drawingml/2006/picture">
+                  <pic:nvPicPr>
+                    <pic:cNvPr id="0" name="Picture 3"/>
+                    <pic:cNvPicPr>
+                      <a:picLocks noChangeAspect="1" noChangeArrowheads="1"/>
+                    </pic:cNvPicPr>
+                  </pic:nvPicPr>
+                  <pic:blipFill>
+                    <a:blip r:embed="rId14">
+                      <a:extLst>
+                        <a:ext uri="{28A0092B-C50C-407E-A947-70E740481C1C}">
+                          <a14:useLocalDpi xmlns:a14="http://schemas.microsoft.com/office/drawing/2010/main" val="0"/>
+                        </a:ext>
+                      </a:extLst>
+                    </a:blip>
+                    <a:srcRect/>
+                    <a:stretch>
+                      <a:fillRect/>
+                    </a:stretch>
+                  </pic:blipFill>
+                  <pic:spPr bwMode="auto">
+                    <a:xfrm>
+                      <a:off x="0" y="0"/>
+                      <a:ext cx="2454275" cy="2174240"/>
+                    </a:xfrm>
+                    <a:prstGeom prst="rect">
+                      <a:avLst/>
+                    </a:prstGeom>
+                    <a:noFill/>
+                    <a:ln>
+                      <a:noFill/>
+                    </a:ln>
+                  </pic:spPr>
+                </pic:pic>
+              </a:graphicData>
+            </a:graphic>
+            <wp14:sizeRelH relativeFrom="page">
+              <wp14:pctWidth>0</wp14:pctWidth>
+            </wp14:sizeRelH>
+            <wp14:sizeRelV relativeFrom="page">
+              <wp14:pctHeight>0</wp14:pctHeight>
+            </wp14:sizeRelV>
+          </wp:anchor>
+        </w:drawing>
+      </w:r>
+      <w:proofErr w:type="spellStart"/>
+      <w:r>
         <w:rPr>
           <w:lang w:val="en-US"/>
         </w:rPr>
-      </w:pPr>
+        <w:t>Diese</w:t>
+      </w:r>
+      <w:proofErr w:type="spellEnd"/>
       <w:r>
         <w:rPr>
           <w:lang w:val="en-US"/>
         </w:rPr>
-        <w:t>Landmark Profiles</w:t>
-      </w:r>
-    </w:p>
-    <w:p>
-      <w:pPr>
+        <w:t xml:space="preserve"> </w:t>
+      </w:r>
+      <w:proofErr w:type="spellStart"/>
+      <w:r>
         <w:rPr>
           <w:lang w:val="en-US"/>
         </w:rPr>
-      </w:pPr>
+        <w:t>Methode</w:t>
+      </w:r>
+      <w:proofErr w:type="spellEnd"/>
       <w:r>
         <w:rPr>
           <w:lang w:val="en-US"/>
         </w:rPr>
-        <w:t>TODO</w:t>
-      </w:r>
-    </w:p>
-    <w:p>
-      <w:pPr>
-        <w:pStyle w:val="berschrift3"/>
+        <w:t xml:space="preserve"> </w:t>
+      </w:r>
+      <w:proofErr w:type="spellStart"/>
+      <w:r>
         <w:rPr>
           <w:lang w:val="en-US"/>
         </w:rPr>
-      </w:pPr>
+        <w:t>ist</w:t>
+      </w:r>
+      <w:proofErr w:type="spellEnd"/>
       <w:r>
         <w:rPr>
           <w:lang w:val="en-US"/>
         </w:rPr>
-        <w:t>Contour Distance</w:t>
-      </w:r>
-    </w:p>
-    <w:p>
-      <w:pPr>
+        <w:t xml:space="preserve"> an die </w:t>
+      </w:r>
+      <w:proofErr w:type="spellStart"/>
+      <w:r>
         <w:rPr>
           <w:lang w:val="en-US"/>
         </w:rPr>
-      </w:pPr>
+        <w:t>Methode</w:t>
+      </w:r>
+      <w:proofErr w:type="spellEnd"/>
       <w:r>
         <w:rPr>
           <w:lang w:val="en-US"/>
         </w:rPr>
-        <w:t>TODO</w:t>
-      </w:r>
-    </w:p>
-    <w:p>
-      <w:pPr>
-        <w:pStyle w:val="berschrift3"/>
+        <w:t xml:space="preserve"> in „The Use of Active Shape Models For Locating Structures in Medical Images“ von T.F. </w:t>
+      </w:r>
+      <w:proofErr w:type="spellStart"/>
+      <w:r>
         <w:rPr>
           <w:lang w:val="en-US"/>
         </w:rPr>
-      </w:pPr>
+        <w:t>Cootes</w:t>
+      </w:r>
+      <w:proofErr w:type="spellEnd"/>
       <w:r>
         <w:rPr>
           <w:lang w:val="en-US"/>
         </w:rPr>
-        <w:t>On Contour</w:t>
-      </w:r>
-    </w:p>
-    <w:p>
-      <w:pPr>
+        <w:t xml:space="preserve"> et al</w:t>
+      </w:r>
+      <w:r>
         <w:rPr>
           <w:lang w:val="en-US"/>
         </w:rPr>
-      </w:pPr>
+        <w:t xml:space="preserve">. </w:t>
+      </w:r>
+      <w:proofErr w:type="spellStart"/>
       <w:r>
         <w:rPr>
           <w:lang w:val="en-US"/>
         </w:rPr>
-        <w:t>TODO</w:t>
-      </w:r>
-    </w:p>
-    <w:p>
-      <w:pPr>
-        <w:pStyle w:val="berschrift3"/>
+        <w:t>angelehnt</w:t>
+      </w:r>
+      <w:proofErr w:type="spellEnd"/>
+      <w:r>
         <w:rPr>
           <w:lang w:val="en-US"/>
         </w:rPr>
-      </w:pPr>
-      <w:r>
-        <w:rPr>
-          <w:lang w:val="en-US"/>
-        </w:rPr>
+        <w:t>.</w:t>
+      </w:r>
+    </w:p>
+    <w:p>
+      <w:r>
+        <w:t>Für jedes Landmark wird eine Normale berechnet. Die Linie reicht von 10 Pixel außerhalb des Shapes bis 10 Pixel innerhalb des Shapes. Für diese Linie wird ein Profil mit 8 Werten erstellt. Das Profil ergibt sich aus der Differenz de</w:t>
+      </w:r>
+      <w:r>
+        <w:t>r Grauwerte</w:t>
+      </w:r>
+      <w:r>
+        <w:t xml:space="preserve"> zweier </w:t>
+      </w:r>
+      <w:r>
+        <w:t>b</w:t>
+      </w:r>
+      <w:r>
+        <w:t xml:space="preserve">enachbarter </w:t>
+      </w:r>
+      <w:r>
+        <w:t>Profil-</w:t>
+      </w:r>
+      <w:r>
+        <w:t>Punkte</w:t>
+      </w:r>
+      <w:r>
+        <w:t xml:space="preserve"> auf dieser Linie.</w:t>
+      </w:r>
+    </w:p>
+    <w:p>
+      <w:r>
+        <w:t>Während des Trainings wird für jedes Landmark ein mittleres Profil berechnet und dann die Kovarianz-Matrix über alle diese mittleren Profile bestimmt.</w:t>
+      </w:r>
+    </w:p>
+    <w:p>
+      <w:r>
+        <w:t xml:space="preserve">In der </w:t>
+      </w:r>
+      <w:proofErr w:type="spellStart"/>
+      <w:r>
+        <w:t>Cost-Function</w:t>
+      </w:r>
+      <w:proofErr w:type="spellEnd"/>
+      <w:r>
+        <w:t xml:space="preserve"> werden dann für das aktuelle Shape die Profile bestimmt. Über die Kovarianz-Matrix kann nun für jedes Landmark der Fehler bestimmt werden. Die Kosten für das aktuelle Shape ergeben sich aus der Summe der Absolut Beträge alle</w:t>
+      </w:r>
+      <w:r>
+        <w:t>r</w:t>
+      </w:r>
+      <w:r>
+        <w:t xml:space="preserve"> Fehler.</w:t>
+      </w:r>
+    </w:p>
+    <w:p>
+      <w:pPr>
+        <w:pStyle w:val="Heading3"/>
+      </w:pPr>
+      <w:proofErr w:type="spellStart"/>
+      <w:r>
+        <w:t>Contour</w:t>
+      </w:r>
+      <w:proofErr w:type="spellEnd"/>
+      <w:r>
+        <w:t xml:space="preserve"> </w:t>
+      </w:r>
+      <w:proofErr w:type="spellStart"/>
+      <w:r>
+        <w:t>Distance</w:t>
+      </w:r>
+      <w:proofErr w:type="spellEnd"/>
+    </w:p>
+    <w:p>
+      <w:r>
+        <w:t xml:space="preserve">Es wird die </w:t>
+      </w:r>
+      <w:proofErr w:type="spellStart"/>
+      <w:r>
+        <w:t>Prediction</w:t>
+      </w:r>
+      <w:proofErr w:type="spellEnd"/>
+      <w:r>
+        <w:t xml:space="preserve"> verwendet und für jede Landmark den Abstand zum nächsten vorausgesagten Konturpunkt berechnet. Die Kosten werden durch die Summe aller Abstände bestimmt. Da die </w:t>
+      </w:r>
+      <w:proofErr w:type="spellStart"/>
+      <w:r>
+        <w:t>Prediction</w:t>
+      </w:r>
+      <w:proofErr w:type="spellEnd"/>
+      <w:r>
+        <w:t xml:space="preserve"> aber sehr viele Punkte aufweist, ist dieser Algorithmus extrem langsam.</w:t>
+      </w:r>
+    </w:p>
+    <w:p>
+      <w:pPr>
+        <w:pStyle w:val="Heading3"/>
+      </w:pPr>
+      <w:r>
+        <w:drawing>
+          <wp:anchor distT="0" distB="0" distL="114300" distR="114300" simplePos="0" relativeHeight="251659264" behindDoc="0" locked="0" layoutInCell="1" allowOverlap="1" wp14:anchorId="605C3ADC" wp14:editId="4D4AF272">
+            <wp:simplePos x="0" y="0"/>
+            <wp:positionH relativeFrom="column">
+              <wp:posOffset>3542773</wp:posOffset>
+            </wp:positionH>
+            <wp:positionV relativeFrom="paragraph">
+              <wp:posOffset>62589</wp:posOffset>
+            </wp:positionV>
+            <wp:extent cx="2243455" cy="2176145"/>
+            <wp:effectExtent l="0" t="0" r="4445" b="0"/>
+            <wp:wrapSquare wrapText="bothSides"/>
+            <wp:docPr id="13" name="Picture 13"/>
+            <wp:cNvGraphicFramePr>
+              <a:graphicFrameLocks xmlns:a="http://schemas.openxmlformats.org/drawingml/2006/main" noChangeAspect="1"/>
+            </wp:cNvGraphicFramePr>
+            <a:graphic xmlns:a="http://schemas.openxmlformats.org/drawingml/2006/main">
+              <a:graphicData uri="http://schemas.openxmlformats.org/drawingml/2006/picture">
+                <pic:pic xmlns:pic="http://schemas.openxmlformats.org/drawingml/2006/picture">
+                  <pic:nvPicPr>
+                    <pic:cNvPr id="1" name=""/>
+                    <pic:cNvPicPr/>
+                  </pic:nvPicPr>
+                  <pic:blipFill>
+                    <a:blip r:embed="rId15">
+                      <a:extLst>
+                        <a:ext uri="{28A0092B-C50C-407E-A947-70E740481C1C}">
+                          <a14:useLocalDpi xmlns:a14="http://schemas.microsoft.com/office/drawing/2010/main" val="0"/>
+                        </a:ext>
+                      </a:extLst>
+                    </a:blip>
+                    <a:stretch>
+                      <a:fillRect/>
+                    </a:stretch>
+                  </pic:blipFill>
+                  <pic:spPr>
+                    <a:xfrm>
+                      <a:off x="0" y="0"/>
+                      <a:ext cx="2243455" cy="2176145"/>
+                    </a:xfrm>
+                    <a:prstGeom prst="rect">
+                      <a:avLst/>
+                    </a:prstGeom>
+                  </pic:spPr>
+                </pic:pic>
+              </a:graphicData>
+            </a:graphic>
+            <wp14:sizeRelH relativeFrom="page">
+              <wp14:pctWidth>0</wp14:pctWidth>
+            </wp14:sizeRelH>
+            <wp14:sizeRelV relativeFrom="page">
+              <wp14:pctHeight>0</wp14:pctHeight>
+            </wp14:sizeRelV>
+          </wp:anchor>
+        </w:drawing>
+      </w:r>
+      <w:r>
+        <w:t xml:space="preserve">On </w:t>
+      </w:r>
+      <w:proofErr w:type="spellStart"/>
+      <w:r>
+        <w:t>Contour</w:t>
+      </w:r>
+      <w:proofErr w:type="spellEnd"/>
+    </w:p>
+    <w:p>
+      <w:r>
+        <w:t xml:space="preserve">Anstatt die binäre </w:t>
+      </w:r>
+      <w:proofErr w:type="spellStart"/>
+      <w:r>
+        <w:t>Prediction</w:t>
+      </w:r>
+      <w:proofErr w:type="spellEnd"/>
+      <w:r>
+        <w:t xml:space="preserve"> </w:t>
+      </w:r>
+      <w:r>
+        <w:t>zu verwenden, v</w:t>
+      </w:r>
+      <w:r>
+        <w:t xml:space="preserve">erwendet diese </w:t>
+      </w:r>
+      <w:proofErr w:type="spellStart"/>
+      <w:r>
+        <w:t>Cost</w:t>
+      </w:r>
+      <w:proofErr w:type="spellEnd"/>
+      <w:r>
+        <w:t xml:space="preserve"> </w:t>
+      </w:r>
+      <w:proofErr w:type="spellStart"/>
+      <w:r>
+        <w:t>Function</w:t>
+      </w:r>
+      <w:proofErr w:type="spellEnd"/>
+      <w:r>
+        <w:t xml:space="preserve"> eine</w:t>
+      </w:r>
+      <w:r>
+        <w:t xml:space="preserve"> </w:t>
+      </w:r>
+      <w:proofErr w:type="spellStart"/>
+      <w:r>
+        <w:t>Prediction</w:t>
+      </w:r>
+      <w:proofErr w:type="spellEnd"/>
+      <w:r>
+        <w:t>, die die Wahrscheinlichkeit für jeden Pixel angibt, ob sich dort eine Kontur befindet.</w:t>
+      </w:r>
+    </w:p>
+    <w:p>
+      <w:r>
+        <w:t>Die Kosten ergeben sich in dem die Wahrscheinlichkeit</w:t>
+      </w:r>
+      <w:r>
+        <w:t>en</w:t>
+      </w:r>
+      <w:r>
+        <w:t>, dass eine Landmark auf dem Background (und nicht auf der Kontur liegt), für alle Landmarks aufsummiert werden.</w:t>
+      </w:r>
+    </w:p>
+    <w:p>
+      <w:pPr>
+        <w:pStyle w:val="Heading3"/>
+      </w:pPr>
+      <w:r>
+        <w:lastRenderedPageBreak/>
         <w:t>Test</w:t>
       </w:r>
     </w:p>
@@ -1436,27 +1900,47 @@
         <w:t xml:space="preserve">verwendet wird. </w:t>
       </w:r>
       <w:r>
-        <w:t>Die Kosten betragen die Summe der Distanzen zwischen den Punkten des berechneten Shape und des</w:t>
+        <w:t>Die Kosten betragen die Summe der Distanzen zwischen den Punkten des berechneten Shape und des idealen Shape.</w:t>
+      </w:r>
+      <w:r>
+        <w:rPr>
+          <w:noProof/>
+          <w:lang w:eastAsia="de-AT"/>
+        </w:rPr>
+        <w:t xml:space="preserve"> </w:t>
       </w:r>
       <w:bookmarkStart w:id="0" w:name="_GoBack"/>
       <w:bookmarkEnd w:id="0"/>
-      <w:r>
-        <w:t xml:space="preserve"> idealen Shape.</w:t>
-      </w:r>
-    </w:p>
-    <w:p>
-      <w:pPr>
-        <w:pStyle w:val="berschrift2"/>
+    </w:p>
+    <w:p>
+      <w:pPr>
+        <w:pStyle w:val="Heading2"/>
         <w:rPr>
           <w:lang w:val="en-US"/>
         </w:rPr>
       </w:pPr>
+      <w:proofErr w:type="spellStart"/>
       <w:r>
         <w:rPr>
           <w:lang w:val="en-US"/>
         </w:rPr>
-        <w:t>Resultate – Bewertung</w:t>
-      </w:r>
+        <w:t>Resultate</w:t>
+      </w:r>
+      <w:proofErr w:type="spellEnd"/>
+      <w:r>
+        <w:rPr>
+          <w:lang w:val="en-US"/>
+        </w:rPr>
+        <w:t xml:space="preserve"> – </w:t>
+      </w:r>
+      <w:proofErr w:type="spellStart"/>
+      <w:r>
+        <w:rPr>
+          <w:lang w:val="en-US"/>
+        </w:rPr>
+        <w:t>Bewertung</w:t>
+      </w:r>
+      <w:proofErr w:type="spellEnd"/>
     </w:p>
     <w:p>
       <w:pPr>
@@ -1490,18 +1974,34 @@
     </w:p>
     <w:p>
       <w:pPr>
-        <w:pStyle w:val="berschrift2"/>
+        <w:pStyle w:val="Heading2"/>
         <w:rPr>
           <w:lang w:val="en-US"/>
         </w:rPr>
       </w:pPr>
+      <w:proofErr w:type="spellStart"/>
       <w:r>
         <w:rPr>
           <w:lang w:val="en-US"/>
         </w:rPr>
         <w:lastRenderedPageBreak/>
-        <w:t>Resultate – Bilder</w:t>
-      </w:r>
+        <w:t>Resultate</w:t>
+      </w:r>
+      <w:proofErr w:type="spellEnd"/>
+      <w:r>
+        <w:rPr>
+          <w:lang w:val="en-US"/>
+        </w:rPr>
+        <w:t xml:space="preserve"> – </w:t>
+      </w:r>
+      <w:proofErr w:type="spellStart"/>
+      <w:r>
+        <w:rPr>
+          <w:lang w:val="en-US"/>
+        </w:rPr>
+        <w:t>Bilder</w:t>
+      </w:r>
+      <w:proofErr w:type="spellEnd"/>
     </w:p>
     <w:p>
       <w:pPr>
@@ -1510,6 +2010,7 @@
       <w:r>
         <w:rPr>
           <w:noProof/>
+          <w:lang w:eastAsia="de-AT"/>
         </w:rPr>
         <w:drawing>
           <wp:inline distT="0" distB="0" distL="0" distR="0" wp14:anchorId="1C0485BC" wp14:editId="748B49CC">
@@ -1527,7 +2028,7 @@
                     <pic:cNvPicPr/>
                   </pic:nvPicPr>
                   <pic:blipFill rotWithShape="1">
-                    <a:blip r:embed="rId14"/>
+                    <a:blip r:embed="rId16"/>
                     <a:srcRect l="41005" t="5889" r="41303" b="12356"/>
                     <a:stretch/>
                   </pic:blipFill>
@@ -1563,6 +2064,7 @@
       <w:r>
         <w:rPr>
           <w:noProof/>
+          <w:lang w:eastAsia="de-AT"/>
         </w:rPr>
         <w:drawing>
           <wp:inline distT="0" distB="0" distL="0" distR="0" wp14:anchorId="23C28331" wp14:editId="782FC796">
@@ -1580,7 +2082,7 @@
                     <pic:cNvPicPr/>
                   </pic:nvPicPr>
                   <pic:blipFill rotWithShape="1">
-                    <a:blip r:embed="rId15"/>
+                    <a:blip r:embed="rId17"/>
                     <a:srcRect l="24611" t="6010" r="25234" b="13462"/>
                     <a:stretch/>
                   </pic:blipFill>
@@ -1615,6 +2117,7 @@
       <w:r>
         <w:rPr>
           <w:noProof/>
+          <w:lang w:eastAsia="de-AT"/>
         </w:rPr>
         <w:drawing>
           <wp:inline distT="0" distB="0" distL="0" distR="0" wp14:anchorId="64DBE3F6" wp14:editId="62C5516C">
@@ -1632,7 +2135,7 @@
                     <pic:cNvPicPr/>
                   </pic:nvPicPr>
                   <pic:blipFill rotWithShape="1">
-                    <a:blip r:embed="rId16"/>
+                    <a:blip r:embed="rId18"/>
                     <a:srcRect l="18841" t="6510" r="19082" b="14323"/>
                     <a:stretch/>
                   </pic:blipFill>
@@ -2018,7 +2521,7 @@
     <w:lvl w:ilvl="0" w:tplc="A7F04C0C">
       <w:start w:val="1"/>
       <w:numFmt w:val="decimal"/>
-      <w:pStyle w:val="berschrift1"/>
+      <w:pStyle w:val="Heading1"/>
       <w:lvlText w:val="%1."/>
       <w:lvlJc w:val="left"/>
       <w:pPr>
@@ -2503,15 +3006,15 @@
     <w:lsdException w:name="List Table 6 Colorful Accent 6" w:uiPriority="51"/>
     <w:lsdException w:name="List Table 7 Colorful Accent 6" w:uiPriority="52"/>
   </w:latentStyles>
-  <w:style w:type="paragraph" w:default="1" w:styleId="Standard">
+  <w:style w:type="paragraph" w:default="1" w:styleId="Normal">
     <w:name w:val="Normal"/>
     <w:qFormat/>
   </w:style>
-  <w:style w:type="paragraph" w:styleId="berschrift1">
+  <w:style w:type="paragraph" w:styleId="Heading1">
     <w:name w:val="heading 1"/>
-    <w:basedOn w:val="Standard"/>
-    <w:next w:val="Standard"/>
-    <w:link w:val="berschrift1Zchn"/>
+    <w:basedOn w:val="Normal"/>
+    <w:next w:val="Normal"/>
+    <w:link w:val="Heading1Char"/>
     <w:uiPriority w:val="9"/>
     <w:qFormat/>
     <w:rsid w:val="004B2704"/>
@@ -2531,11 +3034,11 @@
       <w:szCs w:val="32"/>
     </w:rPr>
   </w:style>
-  <w:style w:type="paragraph" w:styleId="berschrift2">
+  <w:style w:type="paragraph" w:styleId="Heading2">
     <w:name w:val="heading 2"/>
-    <w:basedOn w:val="Standard"/>
-    <w:next w:val="Standard"/>
-    <w:link w:val="berschrift2Zchn"/>
+    <w:basedOn w:val="Normal"/>
+    <w:next w:val="Normal"/>
+    <w:link w:val="Heading2Char"/>
     <w:uiPriority w:val="9"/>
     <w:unhideWhenUsed/>
     <w:qFormat/>
@@ -2553,11 +3056,11 @@
       <w:szCs w:val="26"/>
     </w:rPr>
   </w:style>
-  <w:style w:type="paragraph" w:styleId="berschrift3">
+  <w:style w:type="paragraph" w:styleId="Heading3">
     <w:name w:val="heading 3"/>
-    <w:basedOn w:val="Standard"/>
-    <w:next w:val="Standard"/>
-    <w:link w:val="berschrift3Zchn"/>
+    <w:basedOn w:val="Normal"/>
+    <w:next w:val="Normal"/>
+    <w:link w:val="Heading3Char"/>
     <w:uiPriority w:val="9"/>
     <w:unhideWhenUsed/>
     <w:qFormat/>
@@ -2575,13 +3078,13 @@
       <w:szCs w:val="24"/>
     </w:rPr>
   </w:style>
-  <w:style w:type="character" w:default="1" w:styleId="Absatz-Standardschriftart">
+  <w:style w:type="character" w:default="1" w:styleId="DefaultParagraphFont">
     <w:name w:val="Default Paragraph Font"/>
     <w:uiPriority w:val="1"/>
     <w:semiHidden/>
     <w:unhideWhenUsed/>
   </w:style>
-  <w:style w:type="table" w:default="1" w:styleId="NormaleTabelle">
+  <w:style w:type="table" w:default="1" w:styleId="TableNormal">
     <w:name w:val="Normal Table"/>
     <w:uiPriority w:val="99"/>
     <w:semiHidden/>
@@ -2596,16 +3099,16 @@
       </w:tblCellMar>
     </w:tblPr>
   </w:style>
-  <w:style w:type="numbering" w:default="1" w:styleId="KeineListe">
+  <w:style w:type="numbering" w:default="1" w:styleId="NoList">
     <w:name w:val="No List"/>
     <w:uiPriority w:val="99"/>
     <w:semiHidden/>
     <w:unhideWhenUsed/>
   </w:style>
-  <w:style w:type="character" w:customStyle="1" w:styleId="berschrift1Zchn">
-    <w:name w:val="Überschrift 1 Zchn"/>
-    <w:basedOn w:val="Absatz-Standardschriftart"/>
-    <w:link w:val="berschrift1"/>
+  <w:style w:type="character" w:customStyle="1" w:styleId="Heading1Char">
+    <w:name w:val="Heading 1 Char"/>
+    <w:basedOn w:val="DefaultParagraphFont"/>
+    <w:link w:val="Heading1"/>
     <w:uiPriority w:val="9"/>
     <w:rsid w:val="004B2704"/>
     <w:rPr>
@@ -2616,11 +3119,11 @@
       <w:lang w:val="en-US"/>
     </w:rPr>
   </w:style>
-  <w:style w:type="paragraph" w:styleId="Titel">
+  <w:style w:type="paragraph" w:styleId="Title">
     <w:name w:val="Title"/>
-    <w:basedOn w:val="Standard"/>
-    <w:next w:val="Standard"/>
-    <w:link w:val="TitelZchn"/>
+    <w:basedOn w:val="Normal"/>
+    <w:next w:val="Normal"/>
+    <w:link w:val="TitleChar"/>
     <w:uiPriority w:val="10"/>
     <w:qFormat/>
     <w:rsid w:val="004B2704"/>
@@ -2636,10 +3139,10 @@
       <w:szCs w:val="56"/>
     </w:rPr>
   </w:style>
-  <w:style w:type="character" w:customStyle="1" w:styleId="TitelZchn">
-    <w:name w:val="Titel Zchn"/>
-    <w:basedOn w:val="Absatz-Standardschriftart"/>
-    <w:link w:val="Titel"/>
+  <w:style w:type="character" w:customStyle="1" w:styleId="TitleChar">
+    <w:name w:val="Title Char"/>
+    <w:basedOn w:val="DefaultParagraphFont"/>
+    <w:link w:val="Title"/>
     <w:uiPriority w:val="10"/>
     <w:rsid w:val="004B2704"/>
     <w:rPr>
@@ -2651,10 +3154,10 @@
       <w:lang w:val="en-US"/>
     </w:rPr>
   </w:style>
-  <w:style w:type="character" w:customStyle="1" w:styleId="berschrift2Zchn">
-    <w:name w:val="Überschrift 2 Zchn"/>
-    <w:basedOn w:val="Absatz-Standardschriftart"/>
-    <w:link w:val="berschrift2"/>
+  <w:style w:type="character" w:customStyle="1" w:styleId="Heading2Char">
+    <w:name w:val="Heading 2 Char"/>
+    <w:basedOn w:val="DefaultParagraphFont"/>
+    <w:link w:val="Heading2"/>
     <w:uiPriority w:val="9"/>
     <w:rsid w:val="003262BB"/>
     <w:rPr>
@@ -2664,9 +3167,9 @@
       <w:szCs w:val="26"/>
     </w:rPr>
   </w:style>
-  <w:style w:type="character" w:styleId="Platzhaltertext">
+  <w:style w:type="character" w:styleId="PlaceholderText">
     <w:name w:val="Placeholder Text"/>
-    <w:basedOn w:val="Absatz-Standardschriftart"/>
+    <w:basedOn w:val="DefaultParagraphFont"/>
     <w:uiPriority w:val="99"/>
     <w:semiHidden/>
     <w:rsid w:val="00E9256F"/>
@@ -2674,9 +3177,9 @@
       <w:color w:val="808080"/>
     </w:rPr>
   </w:style>
-  <w:style w:type="table" w:styleId="Tabellenraster">
+  <w:style w:type="table" w:styleId="TableGrid">
     <w:name w:val="Table Grid"/>
-    <w:basedOn w:val="NormaleTabelle"/>
+    <w:basedOn w:val="TableNormal"/>
     <w:uiPriority w:val="39"/>
     <w:rsid w:val="00250C40"/>
     <w:pPr>
@@ -2693,9 +3196,9 @@
       </w:tblBorders>
     </w:tblPr>
   </w:style>
-  <w:style w:type="table" w:styleId="Gitternetztabelle2">
+  <w:style w:type="table" w:styleId="GridTable2">
     <w:name w:val="Grid Table 2"/>
-    <w:basedOn w:val="NormaleTabelle"/>
+    <w:basedOn w:val="TableNormal"/>
     <w:uiPriority w:val="47"/>
     <w:rsid w:val="00250C40"/>
     <w:pPr>
@@ -2768,9 +3271,9 @@
       </w:tcPr>
     </w:tblStylePr>
   </w:style>
-  <w:style w:type="table" w:styleId="Listentabelle3">
+  <w:style w:type="table" w:styleId="ListTable3">
     <w:name w:val="List Table 3"/>
-    <w:basedOn w:val="NormaleTabelle"/>
+    <w:basedOn w:val="TableNormal"/>
     <w:uiPriority w:val="48"/>
     <w:rsid w:val="00250C40"/>
     <w:pPr>
@@ -2892,9 +3395,9 @@
       </w:tcPr>
     </w:tblStylePr>
   </w:style>
-  <w:style w:type="table" w:styleId="Gitternetztabelle5dunkelAkzent6">
+  <w:style w:type="table" w:styleId="GridTable5Dark-Accent6">
     <w:name w:val="Grid Table 5 Dark Accent 6"/>
-    <w:basedOn w:val="NormaleTabelle"/>
+    <w:basedOn w:val="TableNormal"/>
     <w:uiPriority w:val="50"/>
     <w:rsid w:val="0022205E"/>
     <w:pPr>
@@ -2998,10 +3501,10 @@
       </w:tcPr>
     </w:tblStylePr>
   </w:style>
-  <w:style w:type="character" w:customStyle="1" w:styleId="berschrift3Zchn">
-    <w:name w:val="Überschrift 3 Zchn"/>
-    <w:basedOn w:val="Absatz-Standardschriftart"/>
-    <w:link w:val="berschrift3"/>
+  <w:style w:type="character" w:customStyle="1" w:styleId="Heading3Char">
+    <w:name w:val="Heading 3 Char"/>
+    <w:basedOn w:val="DefaultParagraphFont"/>
+    <w:link w:val="Heading3"/>
     <w:uiPriority w:val="9"/>
     <w:rsid w:val="003262BB"/>
     <w:rPr>
@@ -3009,6 +3512,37 @@
       <w:color w:val="1F4D78" w:themeColor="accent1" w:themeShade="7F"/>
       <w:sz w:val="24"/>
       <w:szCs w:val="24"/>
+    </w:rPr>
+  </w:style>
+  <w:style w:type="paragraph" w:styleId="Subtitle">
+    <w:name w:val="Subtitle"/>
+    <w:basedOn w:val="Normal"/>
+    <w:next w:val="Normal"/>
+    <w:link w:val="SubtitleChar"/>
+    <w:uiPriority w:val="11"/>
+    <w:qFormat/>
+    <w:rsid w:val="000B3D3F"/>
+    <w:pPr>
+      <w:numPr>
+        <w:ilvl w:val="1"/>
+      </w:numPr>
+    </w:pPr>
+    <w:rPr>
+      <w:rFonts w:eastAsiaTheme="minorEastAsia"/>
+      <w:color w:val="5A5A5A" w:themeColor="text1" w:themeTint="A5"/>
+      <w:spacing w:val="15"/>
+    </w:rPr>
+  </w:style>
+  <w:style w:type="character" w:customStyle="1" w:styleId="SubtitleChar">
+    <w:name w:val="Subtitle Char"/>
+    <w:basedOn w:val="DefaultParagraphFont"/>
+    <w:link w:val="Subtitle"/>
+    <w:uiPriority w:val="11"/>
+    <w:rsid w:val="000B3D3F"/>
+    <w:rPr>
+      <w:rFonts w:eastAsiaTheme="minorEastAsia"/>
+      <w:color w:val="5A5A5A" w:themeColor="text1" w:themeTint="A5"/>
+      <w:spacing w:val="15"/>
     </w:rPr>
   </w:style>
 </w:styles>

</xml_diff>